<commit_message>
Arreglado diseño del proyecto
</commit_message>
<xml_diff>
--- a/Documentación/draft design/Draft_design.docx
+++ b/Documentación/draft design/Draft_design.docx
@@ -17,7 +17,25 @@
           <w:sz w:val="36"/>
           <w:szCs w:val="36"/>
         </w:rPr>
-        <w:t>Draft design:</w:t>
+        <w:t xml:space="preserve">Draft </w:t>
+      </w:r>
+      <w:proofErr w:type="spellStart"/>
+      <w:r>
+        <w:rPr>
+          <w:b/>
+          <w:sz w:val="36"/>
+          <w:szCs w:val="36"/>
+        </w:rPr>
+        <w:t>design</w:t>
+      </w:r>
+      <w:proofErr w:type="spellEnd"/>
+      <w:r>
+        <w:rPr>
+          <w:b/>
+          <w:sz w:val="36"/>
+          <w:szCs w:val="36"/>
+        </w:rPr>
+        <w:t>:</w:t>
       </w:r>
     </w:p>
     <w:p>
@@ -29,10 +47,10 @@
           <w:noProof/>
         </w:rPr>
         <w:drawing>
-          <wp:inline distT="0" distB="0" distL="0" distR="0" wp14:anchorId="14347C7B" wp14:editId="4F327498">
-            <wp:extent cx="5238750" cy="4895850"/>
-            <wp:effectExtent l="38100" t="38100" r="38100" b="38100"/>
-            <wp:docPr id="5" name="Imagen 5"/>
+          <wp:inline distT="0" distB="0" distL="0" distR="0" wp14:anchorId="696CEA45" wp14:editId="605076FC">
+            <wp:extent cx="5095875" cy="4895850"/>
+            <wp:effectExtent l="38100" t="38100" r="47625" b="38100"/>
+            <wp:docPr id="1" name="Imagen 1"/>
             <wp:cNvGraphicFramePr>
               <a:graphicFrameLocks xmlns:a="http://schemas.openxmlformats.org/drawingml/2006/main" noChangeAspect="1"/>
             </wp:cNvGraphicFramePr>
@@ -40,7 +58,7 @@
               <a:graphicData uri="http://schemas.openxmlformats.org/drawingml/2006/picture">
                 <pic:pic xmlns:pic="http://schemas.openxmlformats.org/drawingml/2006/picture">
                   <pic:nvPicPr>
-                    <pic:cNvPr id="0" name="Picture 4"/>
+                    <pic:cNvPr id="0" name="Picture 1"/>
                     <pic:cNvPicPr>
                       <a:picLocks noChangeAspect="1" noChangeArrowheads="1"/>
                     </pic:cNvPicPr>
@@ -61,7 +79,7 @@
                   <pic:spPr bwMode="auto">
                     <a:xfrm>
                       <a:off x="0" y="0"/>
-                      <a:ext cx="5238750" cy="4895850"/>
+                      <a:ext cx="5095875" cy="4895850"/>
                     </a:xfrm>
                     <a:prstGeom prst="rect">
                       <a:avLst/>
@@ -69,7 +87,7 @@
                     <a:noFill/>
                     <a:ln w="25400">
                       <a:solidFill>
-                        <a:srgbClr val="000000"/>
+                        <a:schemeClr val="tx1"/>
                       </a:solidFill>
                     </a:ln>
                   </pic:spPr>
@@ -107,7 +125,16 @@
           <w:sz w:val="24"/>
           <w:szCs w:val="24"/>
         </w:rPr>
-        <w:t>AWS S3 B</w:t>
+        <w:t xml:space="preserve">AWS S3 </w:t>
+      </w:r>
+      <w:proofErr w:type="spellStart"/>
+      <w:r>
+        <w:rPr>
+          <w:b/>
+          <w:sz w:val="24"/>
+          <w:szCs w:val="24"/>
+        </w:rPr>
+        <w:t>B</w:t>
       </w:r>
       <w:r>
         <w:rPr>
@@ -125,6 +152,7 @@
         </w:rPr>
         <w:t>cket</w:t>
       </w:r>
+      <w:proofErr w:type="spellEnd"/>
       <w:r>
         <w:rPr>
           <w:b/>
@@ -179,14 +207,21 @@
           <w:sz w:val="24"/>
           <w:szCs w:val="24"/>
         </w:rPr>
-        <w:t>Usuario y contraseña</w:t>
-      </w:r>
-      <w:r>
-        <w:rPr>
-          <w:sz w:val="24"/>
-          <w:szCs w:val="24"/>
-        </w:rPr>
-        <w:t>.</w:t>
+        <w:t xml:space="preserve">Usuario </w:t>
+      </w:r>
+      <w:r>
+        <w:rPr>
+          <w:sz w:val="24"/>
+          <w:szCs w:val="24"/>
+        </w:rPr>
+        <w:t xml:space="preserve">(email) </w:t>
+      </w:r>
+      <w:r>
+        <w:rPr>
+          <w:sz w:val="24"/>
+          <w:szCs w:val="24"/>
+        </w:rPr>
+        <w:t>y contraseña.</w:t>
       </w:r>
     </w:p>
     <w:p>
@@ -238,6 +273,7 @@
         </w:rPr>
         <w:t xml:space="preserve"> </w:t>
       </w:r>
+      <w:proofErr w:type="spellStart"/>
       <w:r>
         <w:rPr>
           <w:b/>
@@ -247,6 +283,7 @@
         </w:rPr>
         <w:t>Cognito</w:t>
       </w:r>
+      <w:proofErr w:type="spellEnd"/>
       <w:r>
         <w:rPr>
           <w:sz w:val="24"/>
@@ -268,7 +305,14 @@
           <w:sz w:val="24"/>
           <w:szCs w:val="24"/>
         </w:rPr>
-        <w:t>siguientes son:</w:t>
+        <w:t xml:space="preserve">a seguir </w:t>
+      </w:r>
+      <w:r>
+        <w:rPr>
+          <w:sz w:val="24"/>
+          <w:szCs w:val="24"/>
+        </w:rPr>
+        <w:t>son:</w:t>
       </w:r>
     </w:p>
     <w:p>
@@ -295,42 +339,14 @@
           <w:sz w:val="24"/>
           <w:szCs w:val="24"/>
         </w:rPr>
-        <w:t>g</w:t>
-      </w:r>
-      <w:r>
-        <w:rPr>
-          <w:sz w:val="24"/>
-          <w:szCs w:val="24"/>
-        </w:rPr>
-        <w:t>enerador aleatorio</w:t>
-      </w:r>
-      <w:r>
-        <w:rPr>
-          <w:sz w:val="24"/>
-          <w:szCs w:val="24"/>
-        </w:rPr>
-        <w:t xml:space="preserve"> de temperaturas </w:t>
-      </w:r>
-      <w:r>
-        <w:rPr>
-          <w:sz w:val="24"/>
-          <w:szCs w:val="24"/>
-        </w:rPr>
-        <w:t>que simulará al</w:t>
-      </w:r>
-      <w:r>
-        <w:rPr>
-          <w:sz w:val="24"/>
-          <w:szCs w:val="24"/>
-        </w:rPr>
-        <w:t xml:space="preserve"> sensor</w:t>
-      </w:r>
-      <w:r>
-        <w:rPr>
-          <w:sz w:val="24"/>
-          <w:szCs w:val="24"/>
-        </w:rPr>
-        <w:t xml:space="preserve"> será una función </w:t>
+        <w:t>generador aleatorio</w:t>
+      </w:r>
+      <w:r>
+        <w:rPr>
+          <w:sz w:val="24"/>
+          <w:szCs w:val="24"/>
+        </w:rPr>
+        <w:t xml:space="preserve"> de temperaturas que simulará al sensor será una función </w:t>
       </w:r>
       <w:r>
         <w:rPr>
@@ -369,14 +385,7 @@
           <w:sz w:val="24"/>
           <w:szCs w:val="24"/>
         </w:rPr>
-        <w:t xml:space="preserve"> un usuario se autentique</w:t>
-      </w:r>
-      <w:r>
-        <w:rPr>
-          <w:sz w:val="24"/>
-          <w:szCs w:val="24"/>
-        </w:rPr>
-        <w:t>.</w:t>
+        <w:t xml:space="preserve"> un usuario se autentique.</w:t>
       </w:r>
     </w:p>
     <w:p>
@@ -534,6 +543,7 @@
         </w:rPr>
         <w:t xml:space="preserve"> en </w:t>
       </w:r>
+      <w:proofErr w:type="spellStart"/>
       <w:r>
         <w:rPr>
           <w:b/>
@@ -561,6 +571,7 @@
         </w:rPr>
         <w:t>DB</w:t>
       </w:r>
+      <w:proofErr w:type="spellEnd"/>
       <w:r>
         <w:rPr>
           <w:sz w:val="24"/>

</xml_diff>